<commit_message>
one more try to get the GA to work
</commit_message>
<xml_diff>
--- a/docs/An-example-tech-memo.docx
+++ b/docs/An-example-tech-memo.docx
@@ -179,14 +179,6 @@
     <w:p>
       <w:pPr>
         <w:pStyle w:val="FirstParagraph"/>
-      </w:pPr>
-      <w:r>
-        <w:t xml:space="preserve">Change the lines. Add some more lines. Add more lines.</w:t>
-      </w:r>
-    </w:p>
-    <w:p>
-      <w:pPr>
-        <w:pStyle w:val="BodyText"/>
       </w:pPr>
       <w:r>
         <w:t xml:space="preserve">Lorem ipsum dolor sit amet, consectetur adipiscing elit.</w:t>

</xml_diff>